<commit_message>
updated survey with email instructions
</commit_message>
<xml_diff>
--- a/Survey - CE-QUAL-W2_Workshop_Aug_2022.docx
+++ b/Survey - CE-QUAL-W2_Workshop_Aug_2022.docx
@@ -16,6 +16,35 @@
       </w:pPr>
       <w:r>
         <w:t>August 16th – 18th, 2022</w:t>
+      </w:r>
+    </w:p>
+    <w:p/>
+    <w:p>
+      <w:r>
+        <w:t xml:space="preserve">Please complete the following survey and email it to Todd Steissberg at </w:t>
+      </w:r>
+      <w:hyperlink r:id="rId5" w:history="1">
+        <w:r>
+          <w:rPr>
+            <w:rStyle w:val="Hyperlink"/>
+          </w:rPr>
+          <w:t>Todd.E.Steissberg@usace.arm</w:t>
+        </w:r>
+        <w:r>
+          <w:rPr>
+            <w:rStyle w:val="Hyperlink"/>
+          </w:rPr>
+          <w:t>y</w:t>
+        </w:r>
+        <w:r>
+          <w:rPr>
+            <w:rStyle w:val="Hyperlink"/>
+          </w:rPr>
+          <w:t>.mil</w:t>
+        </w:r>
+      </w:hyperlink>
+      <w:r>
+        <w:t>. Hand-written as well as typed responses are welcome!</w:t>
       </w:r>
     </w:p>
     <w:p>
@@ -795,6 +824,7 @@
         <w:rPr>
           <w:rFonts w:ascii="Segoe UI Symbol" w:hAnsi="Segoe UI Symbol" w:cs="Segoe UI Symbol"/>
         </w:rPr>
+        <w:lastRenderedPageBreak/>
         <w:t>☐</w:t>
       </w:r>
       <w:r>
@@ -844,7 +874,6 @@
         </w:numPr>
       </w:pPr>
       <w:r>
-        <w:lastRenderedPageBreak/>
         <w:t xml:space="preserve">If </w:t>
       </w:r>
       <w:r>
@@ -2002,6 +2031,41 @@
       <w:szCs w:val="32"/>
     </w:rPr>
   </w:style>
+  <w:style w:type="character" w:styleId="Hyperlink">
+    <w:name w:val="Hyperlink"/>
+    <w:basedOn w:val="DefaultParagraphFont"/>
+    <w:uiPriority w:val="99"/>
+    <w:unhideWhenUsed/>
+    <w:rsid w:val="00E51A1E"/>
+    <w:rPr>
+      <w:color w:val="0563C1" w:themeColor="hyperlink"/>
+      <w:u w:val="single"/>
+    </w:rPr>
+  </w:style>
+  <w:style w:type="character" w:styleId="UnresolvedMention">
+    <w:name w:val="Unresolved Mention"/>
+    <w:basedOn w:val="DefaultParagraphFont"/>
+    <w:uiPriority w:val="99"/>
+    <w:semiHidden/>
+    <w:unhideWhenUsed/>
+    <w:rsid w:val="00E51A1E"/>
+    <w:rPr>
+      <w:color w:val="605E5C"/>
+      <w:shd w:val="clear" w:color="auto" w:fill="E1DFDD"/>
+    </w:rPr>
+  </w:style>
+  <w:style w:type="character" w:styleId="FollowedHyperlink">
+    <w:name w:val="FollowedHyperlink"/>
+    <w:basedOn w:val="DefaultParagraphFont"/>
+    <w:uiPriority w:val="99"/>
+    <w:semiHidden/>
+    <w:unhideWhenUsed/>
+    <w:rsid w:val="00E51A1E"/>
+    <w:rPr>
+      <w:color w:val="954F72" w:themeColor="followedHyperlink"/>
+      <w:u w:val="single"/>
+    </w:rPr>
+  </w:style>
 </w:styles>
 </file>
 

</xml_diff>